<commit_message>
document update with WatchKit app
</commit_message>
<xml_diff>
--- a/Use Cases - Rams Head group.docx
+++ b/Use Cases - Rams Head group.docx
@@ -269,6 +269,17 @@
     </w:p>
     <w:p>
       <w:r>
+        <w:t xml:space="preserve">This is an application combining the Phone app and Watch app. Taking advantages of </w:t>
+      </w:r>
+      <w:r>
+        <w:t>CocoaPods</w:t>
+      </w:r>
+      <w:bookmarkStart w:id="0" w:name="_GoBack"/>
+      <w:bookmarkEnd w:id="0"/>
+      <w:r>
+        <w:t xml:space="preserve"> and some third-party framework or API makes the life easy. </w:t>
+      </w:r>
+      <w:r>
         <w:t xml:space="preserve">Mobile Applications are developed in support of worker productivity; an important aspect of </w:t>
       </w:r>
       <w:r>
@@ -1459,10 +1470,7 @@
               <w:jc w:val="center"/>
             </w:pPr>
             <w:r>
-              <w:t>1</w:t>
-            </w:r>
-            <w:r>
-              <w:t>1</w:t>
+              <w:t>11</w:t>
             </w:r>
           </w:p>
         </w:tc>
@@ -1504,6 +1512,69 @@
             </w:pPr>
             <w:r>
               <w:t>Allow users to receive the up-to-date message sent from server</w:t>
+            </w:r>
+          </w:p>
+        </w:tc>
+      </w:tr>
+      <w:tr>
+        <w:trPr>
+          <w:trHeight w:val="1196"/>
+        </w:trPr>
+        <w:tc>
+          <w:tcPr>
+            <w:tcW w:w="726" w:type="dxa"/>
+            <w:vAlign w:val="center"/>
+          </w:tcPr>
+          <w:p>
+            <w:pPr>
+              <w:jc w:val="center"/>
+            </w:pPr>
+            <w:r>
+              <w:t>1</w:t>
+            </w:r>
+            <w:r>
+              <w:t>2</w:t>
+            </w:r>
+          </w:p>
+        </w:tc>
+        <w:tc>
+          <w:tcPr>
+            <w:tcW w:w="2685" w:type="dxa"/>
+            <w:vAlign w:val="center"/>
+          </w:tcPr>
+          <w:p>
+            <w:pPr>
+              <w:jc w:val="left"/>
+            </w:pPr>
+            <w:r>
+              <w:t>Companion Watch app</w:t>
+            </w:r>
+          </w:p>
+        </w:tc>
+        <w:tc>
+          <w:tcPr>
+            <w:tcW w:w="3296" w:type="dxa"/>
+            <w:vAlign w:val="center"/>
+          </w:tcPr>
+          <w:p>
+            <w:pPr>
+              <w:jc w:val="left"/>
+            </w:pPr>
+            <w:r>
+              <w:t>An extension app working on the Apple watch</w:t>
+            </w:r>
+          </w:p>
+        </w:tc>
+        <w:tc>
+          <w:tcPr>
+            <w:tcW w:w="2869" w:type="dxa"/>
+          </w:tcPr>
+          <w:p>
+            <w:pPr>
+              <w:jc w:val="left"/>
+            </w:pPr>
+            <w:r>
+              <w:t>Show the basic information on watch so that the users could view them without taking out their phone</w:t>
             </w:r>
           </w:p>
         </w:tc>
@@ -1515,6 +1586,7 @@
         <w:pStyle w:val="Heading1"/>
       </w:pPr>
       <w:r>
+        <w:lastRenderedPageBreak/>
         <w:t>Suggestions</w:t>
       </w:r>
       <w:r>
@@ -1631,7 +1703,6 @@
               <w:jc w:val="center"/>
             </w:pPr>
             <w:r>
-              <w:lastRenderedPageBreak/>
               <w:t>1</w:t>
             </w:r>
           </w:p>
@@ -2024,7 +2095,6 @@
       </w:r>
     </w:p>
     <w:p>
-      <w:bookmarkStart w:id="0" w:name="_GoBack"/>
       <w:r>
         <w:rPr>
           <w:noProof/>
@@ -2078,7 +2148,6 @@
           </wp:inline>
         </w:drawing>
       </w:r>
-      <w:bookmarkEnd w:id="0"/>
     </w:p>
     <w:p/>
     <w:p>
@@ -2202,15 +2271,7 @@
       </w:r>
       <w:proofErr w:type="spellEnd"/>
       <w:r>
-        <w:t xml:space="preserve">” process where we use </w:t>
-      </w:r>
-      <w:proofErr w:type="gramStart"/>
-      <w:r>
-        <w:t>the</w:t>
-      </w:r>
-      <w:proofErr w:type="gramEnd"/>
-      <w:r>
-        <w:t xml:space="preserve"> Core Location framework and current location service to open the Map</w:t>
+        <w:t>” process where we use the Core Location framework and current location service to open the Map</w:t>
       </w:r>
       <w:r>
         <w:t>s</w:t>
@@ -7231,7 +7292,7 @@
 </file>
 
 <file path=customXml/itemProps4.xml><?xml version="1.0" encoding="utf-8"?>
-<ds:datastoreItem xmlns:ds="http://schemas.openxmlformats.org/officeDocument/2006/customXml" ds:itemID="{38328EDC-12CA-694F-9B1F-05BF39C79A8C}">
+<ds:datastoreItem xmlns:ds="http://schemas.openxmlformats.org/officeDocument/2006/customXml" ds:itemID="{3CF191AE-1C8A-9B4A-887E-AAE62259FCD6}">
   <ds:schemaRefs>
     <ds:schemaRef ds:uri="http://schemas.openxmlformats.org/officeDocument/2006/bibliography"/>
   </ds:schemaRefs>

</xml_diff>